<commit_message>
report but no table of contents
</commit_message>
<xml_diff>
--- a/reports/report-1/Musts.docx
+++ b/reports/report-1/Musts.docx
@@ -86,21 +86,41 @@
         </w:numPr>
       </w:pPr>
       <w:r>
-        <w:t xml:space="preserve">operate within the speed limits of the medium (road, </w:t>
-      </w:r>
-      <w:proofErr w:type="gramStart"/>
-      <w:r>
-        <w:t xml:space="preserve">air,  </w:t>
-      </w:r>
-      <w:proofErr w:type="spellStart"/>
-      <w:r>
-        <w:t>etc</w:t>
-      </w:r>
-      <w:proofErr w:type="spellEnd"/>
-      <w:proofErr w:type="gramEnd"/>
-      <w:r>
-        <w:t>…)</w:t>
-      </w:r>
+        <w:t>operate within the speed limits of the medium (road, air,  etc…)</w:t>
+      </w:r>
+    </w:p>
+    <w:p>
+      <w:pPr>
+        <w:pStyle w:val="ListParagraph"/>
+        <w:numPr>
+          <w:ilvl w:val="0"/>
+          <w:numId w:val="1"/>
+        </w:numPr>
+      </w:pPr>
+      <w:r>
+        <w:t>Can c</w:t>
+      </w:r>
+      <w:r>
+        <w:t>arry weight</w:t>
+      </w:r>
+      <w:r>
+        <w:t xml:space="preserve"> within (</w:t>
+      </w:r>
+      <w:r>
+        <w:t>80</w:t>
+      </w:r>
+      <w:r>
+        <w:t>kg).</w:t>
+      </w:r>
+    </w:p>
+    <w:p>
+      <w:pPr>
+        <w:pStyle w:val="ListParagraph"/>
+        <w:numPr>
+          <w:ilvl w:val="0"/>
+          <w:numId w:val="1"/>
+        </w:numPr>
+      </w:pPr>
     </w:p>
     <w:p>
       <w:pPr>
@@ -159,7 +179,13 @@
         <w:t xml:space="preserve"> </w:t>
       </w:r>
       <w:r>
-        <w:t>(10kg-20kg)</w:t>
+        <w:t>(</w:t>
+      </w:r>
+      <w:r>
+        <w:t>120kg</w:t>
+      </w:r>
+      <w:r>
+        <w:t>)</w:t>
       </w:r>
       <w:r>
         <w:t>.</w:t>
@@ -190,13 +216,7 @@
         <w:spacing w:line="276" w:lineRule="auto"/>
       </w:pPr>
       <w:r>
-        <w:t>Costs less than 2</w:t>
-      </w:r>
-      <w:r>
-        <w:t>5</w:t>
-      </w:r>
-      <w:r>
-        <w:t xml:space="preserve">00 </w:t>
+        <w:t xml:space="preserve">Costs less than 2500 </w:t>
       </w:r>
       <w:r>
         <w:t>SAR</w:t>
@@ -251,10 +271,7 @@
         <w:t>completed</w:t>
       </w:r>
       <w:r>
-        <w:t xml:space="preserve"> before the end of </w:t>
-      </w:r>
-      <w:r>
-        <w:t>T</w:t>
+        <w:t xml:space="preserve"> before the end of T</w:t>
       </w:r>
       <w:r>
         <w:t>erm</w:t>
@@ -356,10 +373,7 @@
         <w:spacing w:line="276" w:lineRule="auto"/>
       </w:pPr>
       <w:r>
-        <w:t>the university network covers the whole campus or at least a 4G connection is available</w:t>
-      </w:r>
-      <w:r>
-        <w:t>.</w:t>
+        <w:t>the university network covers the whole campus or at least a 4G connection is available.</w:t>
       </w:r>
     </w:p>
     <w:p>
@@ -518,6 +532,7 @@
         </w:rPr>
       </w:pPr>
       <w:r>
+        <w:lastRenderedPageBreak/>
         <w:t xml:space="preserve">improve the movement of the economy inside the campus, by providing the </w:t>
       </w:r>
       <w:r>
@@ -529,7 +544,6 @@
     </w:p>
     <w:p>
       <w:r>
-        <w:lastRenderedPageBreak/>
         <w:t>HL:</w:t>
       </w:r>
     </w:p>
@@ -542,10 +556,7 @@
         </w:numPr>
       </w:pPr>
       <w:r>
-        <w:t>push to tech field industry in Saudi Arabia</w:t>
-      </w:r>
-      <w:r>
-        <w:t xml:space="preserve"> (restate)</w:t>
+        <w:t>push to tech field industry in Saudi Arabia (restate)</w:t>
       </w:r>
       <w:r>
         <w:t>.</w:t>
@@ -560,13 +571,7 @@
         </w:numPr>
       </w:pPr>
       <w:r>
-        <w:t xml:space="preserve">Raise awareness to </w:t>
-      </w:r>
-      <w:r>
-        <w:t xml:space="preserve">decrease the carbon emission, </w:t>
-      </w:r>
-      <w:r>
-        <w:t xml:space="preserve">by providing an </w:t>
+        <w:t xml:space="preserve">Raise awareness to decrease the carbon emission, by providing an </w:t>
       </w:r>
       <w:r>
         <w:t>electrical alternative</w:t>
@@ -825,10 +830,7 @@
           </w:tcPr>
           <w:p>
             <w:r>
-              <w:t>a team member</w:t>
-            </w:r>
-            <w:r>
-              <w:t xml:space="preserve"> </w:t>
+              <w:t xml:space="preserve">a team member </w:t>
             </w:r>
             <w:r>
               <w:t>quits</w:t>
@@ -866,13 +868,7 @@
           </w:tcPr>
           <w:p>
             <w:r>
-              <w:t xml:space="preserve">term </w:t>
-            </w:r>
-            <w:r>
-              <w:t>concludes</w:t>
-            </w:r>
-            <w:r>
-              <w:t xml:space="preserve"> sooner</w:t>
+              <w:t>term concludes sooner</w:t>
             </w:r>
             <w:r>
               <w:t xml:space="preserve"> than </w:t>
@@ -1140,13 +1136,7 @@
         <w:spacing w:line="276" w:lineRule="auto"/>
       </w:pPr>
       <w:r>
-        <w:t xml:space="preserve">Size of package at least x </w:t>
-      </w:r>
-      <w:r>
-        <w:t>c</w:t>
-      </w:r>
-      <w:r>
-        <w:t>m</w:t>
+        <w:t>Size of package at least x cm</w:t>
       </w:r>
       <w:r>
         <w:rPr>
@@ -1237,6 +1227,7 @@
         <w:rPr>
           <w:color w:val="00B0F0"/>
         </w:rPr>
+        <w:lastRenderedPageBreak/>
         <w:t xml:space="preserve">Create a </w:t>
       </w:r>
       <w:r>
@@ -1266,49 +1257,22 @@
     </w:p>
     <w:p>
       <w:r>
-        <w:lastRenderedPageBreak/>
-        <w:t>Responsibility</w:t>
-      </w:r>
-      <w:r>
-        <w:t xml:space="preserve"> &amp; roles</w:t>
-      </w:r>
-      <w:r>
-        <w:t xml:space="preserve">: </w:t>
-      </w:r>
-    </w:p>
-    <w:p>
-      <w:proofErr w:type="spellStart"/>
-      <w:proofErr w:type="gramStart"/>
-      <w:r>
-        <w:t>Muhannad</w:t>
-      </w:r>
-      <w:proofErr w:type="spellEnd"/>
-      <w:r>
-        <w:t xml:space="preserve"> :</w:t>
-      </w:r>
-      <w:proofErr w:type="gramEnd"/>
-      <w:r>
-        <w:t xml:space="preserve"> navigating algorithms</w:t>
-      </w:r>
-    </w:p>
-    <w:p>
-      <w:proofErr w:type="gramStart"/>
-      <w:r>
-        <w:t>Sulaiman :</w:t>
-      </w:r>
-      <w:proofErr w:type="gramEnd"/>
-      <w:r>
-        <w:t xml:space="preserve"> Obstacle avoidance algorithms</w:t>
-      </w:r>
-    </w:p>
-    <w:p>
-      <w:proofErr w:type="gramStart"/>
-      <w:r>
-        <w:t>Wael :</w:t>
-      </w:r>
-      <w:proofErr w:type="gramEnd"/>
-      <w:r>
-        <w:t xml:space="preserve"> hardware &amp; code deployment </w:t>
+        <w:t xml:space="preserve">Responsibility &amp; roles: </w:t>
+      </w:r>
+    </w:p>
+    <w:p>
+      <w:r>
+        <w:t>Muhannad : navigating algorithms</w:t>
+      </w:r>
+    </w:p>
+    <w:p>
+      <w:r>
+        <w:t>Sulaiman : Obstacle avoidance algorithms</w:t>
+      </w:r>
+    </w:p>
+    <w:p>
+      <w:r>
+        <w:t xml:space="preserve">Wael : hardware &amp; code deployment </w:t>
       </w:r>
     </w:p>
     <w:p>
@@ -1338,13 +1302,8 @@
         </w:numPr>
         <w:spacing w:line="276" w:lineRule="auto"/>
       </w:pPr>
-      <w:proofErr w:type="spellStart"/>
-      <w:r>
-        <w:t>Muhannad</w:t>
-      </w:r>
-      <w:proofErr w:type="spellEnd"/>
-      <w:r>
-        <w:t xml:space="preserve"> Organizer, Gatekeeper</w:t>
+      <w:r>
+        <w:t>Muhannad Organizer, Gatekeeper</w:t>
       </w:r>
     </w:p>
     <w:p>
@@ -1372,21 +1331,12 @@
       <w:r>
         <w:t xml:space="preserve">Plays the role of the devil’s advocate, types the meeting minutes. </w:t>
       </w:r>
-      <w:proofErr w:type="gramStart"/>
       <w:r>
         <w:rPr>
           <w:b/>
           <w:bCs/>
         </w:rPr>
-        <w:t>( I</w:t>
-      </w:r>
-      <w:proofErr w:type="gramEnd"/>
-      <w:r>
-        <w:rPr>
-          <w:b/>
-          <w:bCs/>
-        </w:rPr>
-        <w:t xml:space="preserve"> do not do this yet)</w:t>
+        <w:t>( I do not do this yet)</w:t>
       </w:r>
     </w:p>
     <w:p>
@@ -1399,13 +1349,7 @@
         <w:spacing w:line="276" w:lineRule="auto"/>
       </w:pPr>
       <w:r>
-        <w:t xml:space="preserve">Organizes team meetings time and place and the meeting outcomes, </w:t>
-      </w:r>
-      <w:r>
-        <w:t>ensures</w:t>
-      </w:r>
-      <w:r>
-        <w:t xml:space="preserve"> that all goals are achieved.</w:t>
+        <w:t>Organizes team meetings time and place and the meeting outcomes, ensures that all goals are achieved.</w:t>
       </w:r>
     </w:p>
     <w:p>

</xml_diff>